<commit_message>
Changed OPL tests to fail for steps 9 and 10
</commit_message>
<xml_diff>
--- a/Project1/testing/test-logs/votingSystemRunner/test_424_05_main_08_testOplTime.docx
+++ b/Project1/testing/test-logs/votingSystemRunner/test_424_05_main_08_testOplTime.docx
@@ -71,25 +71,7 @@
                 <w:sz w:val="28"/>
                 <w:szCs w:val="28"/>
               </w:rPr>
-              <w:t xml:space="preserve">Project Name:  Project 1:  </w:t>
-            </w:r>
-            <w:proofErr w:type="spellStart"/>
-            <w:r>
-              <w:rPr>
-                <w:b/>
-                <w:sz w:val="28"/>
-                <w:szCs w:val="28"/>
-              </w:rPr>
-              <w:t>CompuVote</w:t>
-            </w:r>
-            <w:proofErr w:type="spellEnd"/>
-            <w:r>
-              <w:rPr>
-                <w:b/>
-                <w:sz w:val="28"/>
-                <w:szCs w:val="28"/>
-              </w:rPr>
-              <w:t xml:space="preserve">                                                                                                    Team #19</w:t>
+              <w:t>Project Name:  Project 1:  CompuVote                                                                                                    Team #19</w:t>
             </w:r>
           </w:p>
           <w:p>
@@ -286,11 +268,9 @@
             <w:r>
               <w:t xml:space="preserve"> </w:t>
             </w:r>
-            <w:proofErr w:type="spellStart"/>
             <w:r>
               <w:t>OPL</w:t>
             </w:r>
-            <w:proofErr w:type="spellEnd"/>
             <w:r>
               <w:t xml:space="preserve"> file with 100,000 ballots arranged in a manner to be quite inefficient.</w:t>
             </w:r>
@@ -430,15 +410,7 @@
               <w:widowControl w:val="0"/>
             </w:pPr>
             <w:r>
-              <w:t>Test file: Project1/</w:t>
-            </w:r>
-            <w:proofErr w:type="spellStart"/>
-            <w:r>
-              <w:t>src</w:t>
-            </w:r>
-            <w:proofErr w:type="spellEnd"/>
-            <w:r>
-              <w:t>/test/org/team19/</w:t>
+              <w:t>Test file: Project1/src/test/org/team19/</w:t>
             </w:r>
             <w:r>
               <w:t>VotingSystemRunner</w:t>
@@ -451,7 +423,6 @@
             <w:r>
               <w:t xml:space="preserve">Test method: </w:t>
             </w:r>
-            <w:proofErr w:type="spellStart"/>
             <w:r>
               <w:rPr>
                 <w:rFonts w:ascii="Courier New" w:eastAsia="Courier New" w:hAnsi="Courier New" w:cs="Courier New"/>
@@ -466,7 +437,6 @@
               </w:rPr>
               <w:t>OplTime</w:t>
             </w:r>
-            <w:proofErr w:type="spellEnd"/>
           </w:p>
           <w:p>
             <w:r>
@@ -480,15 +450,7 @@
               <w:t>main</w:t>
             </w:r>
             <w:r>
-              <w:t xml:space="preserve"> from Project1/</w:t>
-            </w:r>
-            <w:proofErr w:type="spellStart"/>
-            <w:r>
-              <w:t>src</w:t>
-            </w:r>
-            <w:proofErr w:type="spellEnd"/>
-            <w:r>
-              <w:t>/main/org/team19/</w:t>
+              <w:t xml:space="preserve"> from Project1/src/main/org/team19/</w:t>
             </w:r>
             <w:r>
               <w:t>VotingSystemRunner</w:t>
@@ -541,7 +503,7 @@
               <w:rPr>
                 <w:u w:val="single"/>
               </w:rPr>
-              <w:t>Pass</w:t>
+              <w:t>Fail (only on steps 9 and 10)</w:t>
             </w:r>
           </w:p>
         </w:tc>
@@ -1155,7 +1117,6 @@
               </w:rPr>
               <w:t xml:space="preserve">Generate the </w:t>
             </w:r>
-            <w:proofErr w:type="spellStart"/>
             <w:r>
               <w:rPr>
                 <w:sz w:val="22"/>
@@ -1163,7 +1124,6 @@
               </w:rPr>
               <w:t>OPL</w:t>
             </w:r>
-            <w:proofErr w:type="spellEnd"/>
             <w:r>
               <w:rPr>
                 <w:sz w:val="22"/>
@@ -1200,7 +1160,6 @@
               </w:rPr>
               <w:t xml:space="preserve"> with the generated </w:t>
             </w:r>
-            <w:proofErr w:type="spellStart"/>
             <w:r>
               <w:rPr>
                 <w:sz w:val="22"/>
@@ -1209,7 +1168,6 @@
               <w:lastRenderedPageBreak/>
               <w:t>OPL</w:t>
             </w:r>
-            <w:proofErr w:type="spellEnd"/>
             <w:r>
               <w:rPr>
                 <w:sz w:val="22"/>
@@ -1428,51 +1386,7 @@
                 <w:sz w:val="22"/>
                 <w:szCs w:val="22"/>
               </w:rPr>
-              <w:t xml:space="preserve">Generate the </w:t>
-            </w:r>
-            <w:proofErr w:type="spellStart"/>
-            <w:r>
-              <w:rPr>
-                <w:sz w:val="22"/>
-                <w:szCs w:val="22"/>
-              </w:rPr>
-              <w:t>OPL</w:t>
-            </w:r>
-            <w:proofErr w:type="spellEnd"/>
-            <w:r>
-              <w:rPr>
-                <w:sz w:val="22"/>
-                <w:szCs w:val="22"/>
-              </w:rPr>
-              <w:t xml:space="preserve"> election file for </w:t>
-            </w:r>
-            <w:r>
-              <w:rPr>
-                <w:sz w:val="22"/>
-                <w:szCs w:val="22"/>
-              </w:rPr>
-              <w:t>4</w:t>
-            </w:r>
-            <w:r>
-              <w:rPr>
-                <w:sz w:val="22"/>
-                <w:szCs w:val="22"/>
-              </w:rPr>
-              <w:t xml:space="preserve"> candidate</w:t>
-            </w:r>
-            <w:r>
-              <w:rPr>
-                <w:sz w:val="22"/>
-                <w:szCs w:val="22"/>
-              </w:rPr>
-              <w:t>s</w:t>
-            </w:r>
-            <w:r>
-              <w:rPr>
-                <w:sz w:val="22"/>
-                <w:szCs w:val="22"/>
-              </w:rPr>
-              <w:t xml:space="preserve"> per party, time the running of </w:t>
+              <w:t xml:space="preserve">Generate the OPL election file for 4 candidates per party, time the running of </w:t>
             </w:r>
             <w:r>
               <w:rPr>
@@ -1487,23 +1401,7 @@
                 <w:sz w:val="22"/>
                 <w:szCs w:val="22"/>
               </w:rPr>
-              <w:t xml:space="preserve"> with the generated </w:t>
-            </w:r>
-            <w:proofErr w:type="spellStart"/>
-            <w:r>
-              <w:rPr>
-                <w:sz w:val="22"/>
-                <w:szCs w:val="22"/>
-              </w:rPr>
-              <w:t>OPL</w:t>
-            </w:r>
-            <w:proofErr w:type="spellEnd"/>
-            <w:r>
-              <w:rPr>
-                <w:sz w:val="22"/>
-                <w:szCs w:val="22"/>
-              </w:rPr>
-              <w:t xml:space="preserve"> election file, ensure that it runs under 8 minutes, and delete the generated file</w:t>
+              <w:t xml:space="preserve"> with the generated OPL election file, ensure that it runs under 8 minutes, and delete the generated file</w:t>
             </w:r>
           </w:p>
         </w:tc>
@@ -1681,7 +1579,7 @@
                 <w:sz w:val="22"/>
                 <w:szCs w:val="22"/>
               </w:rPr>
-              <w:t>2</w:t>
+              <w:t>3</w:t>
             </w:r>
           </w:p>
         </w:tc>
@@ -1713,51 +1611,7 @@
                 <w:sz w:val="22"/>
                 <w:szCs w:val="22"/>
               </w:rPr>
-              <w:t xml:space="preserve">Generate the </w:t>
-            </w:r>
-            <w:proofErr w:type="spellStart"/>
-            <w:r>
-              <w:rPr>
-                <w:sz w:val="22"/>
-                <w:szCs w:val="22"/>
-              </w:rPr>
-              <w:t>OPL</w:t>
-            </w:r>
-            <w:proofErr w:type="spellEnd"/>
-            <w:r>
-              <w:rPr>
-                <w:sz w:val="22"/>
-                <w:szCs w:val="22"/>
-              </w:rPr>
-              <w:t xml:space="preserve"> election file for </w:t>
-            </w:r>
-            <w:r>
-              <w:rPr>
-                <w:sz w:val="22"/>
-                <w:szCs w:val="22"/>
-              </w:rPr>
-              <w:t>16</w:t>
-            </w:r>
-            <w:r>
-              <w:rPr>
-                <w:sz w:val="22"/>
-                <w:szCs w:val="22"/>
-              </w:rPr>
-              <w:t xml:space="preserve"> candidate</w:t>
-            </w:r>
-            <w:r>
-              <w:rPr>
-                <w:sz w:val="22"/>
-                <w:szCs w:val="22"/>
-              </w:rPr>
-              <w:t>s</w:t>
-            </w:r>
-            <w:r>
-              <w:rPr>
-                <w:sz w:val="22"/>
-                <w:szCs w:val="22"/>
-              </w:rPr>
-              <w:t xml:space="preserve"> per party, time the running of </w:t>
+              <w:t xml:space="preserve">Generate the OPL election file for 16 candidates per party, time the running of </w:t>
             </w:r>
             <w:r>
               <w:rPr>
@@ -1772,23 +1626,7 @@
                 <w:sz w:val="22"/>
                 <w:szCs w:val="22"/>
               </w:rPr>
-              <w:t xml:space="preserve"> with the generated </w:t>
-            </w:r>
-            <w:proofErr w:type="spellStart"/>
-            <w:r>
-              <w:rPr>
-                <w:sz w:val="22"/>
-                <w:szCs w:val="22"/>
-              </w:rPr>
-              <w:t>OPL</w:t>
-            </w:r>
-            <w:proofErr w:type="spellEnd"/>
-            <w:r>
-              <w:rPr>
-                <w:sz w:val="22"/>
-                <w:szCs w:val="22"/>
-              </w:rPr>
-              <w:t xml:space="preserve"> election file, ensure that it runs under 8 minutes, and delete the generated file</w:t>
+              <w:t xml:space="preserve"> with the generated OPL election file, ensure that it runs under 8 minutes, and delete the generated file</w:t>
             </w:r>
           </w:p>
         </w:tc>
@@ -1966,7 +1804,7 @@
                 <w:sz w:val="22"/>
                 <w:szCs w:val="22"/>
               </w:rPr>
-              <w:t>2</w:t>
+              <w:t>4</w:t>
             </w:r>
           </w:p>
         </w:tc>
@@ -1998,23 +1836,7 @@
                 <w:sz w:val="22"/>
                 <w:szCs w:val="22"/>
               </w:rPr>
-              <w:t xml:space="preserve">Generate the </w:t>
-            </w:r>
-            <w:proofErr w:type="spellStart"/>
-            <w:r>
-              <w:rPr>
-                <w:sz w:val="22"/>
-                <w:szCs w:val="22"/>
-              </w:rPr>
-              <w:t>OPL</w:t>
-            </w:r>
-            <w:proofErr w:type="spellEnd"/>
-            <w:r>
-              <w:rPr>
-                <w:sz w:val="22"/>
-                <w:szCs w:val="22"/>
-              </w:rPr>
-              <w:t xml:space="preserve"> election file for 64 candidates per party, time the running of </w:t>
+              <w:t xml:space="preserve">Generate the OPL election file for 64 candidates per party, time the running of </w:t>
             </w:r>
             <w:r>
               <w:rPr>
@@ -2029,23 +1851,7 @@
                 <w:sz w:val="22"/>
                 <w:szCs w:val="22"/>
               </w:rPr>
-              <w:t xml:space="preserve"> with the generated </w:t>
-            </w:r>
-            <w:proofErr w:type="spellStart"/>
-            <w:r>
-              <w:rPr>
-                <w:sz w:val="22"/>
-                <w:szCs w:val="22"/>
-              </w:rPr>
-              <w:t>OPL</w:t>
-            </w:r>
-            <w:proofErr w:type="spellEnd"/>
-            <w:r>
-              <w:rPr>
-                <w:sz w:val="22"/>
-                <w:szCs w:val="22"/>
-              </w:rPr>
-              <w:t xml:space="preserve"> election file, ensure that it runs under 8 minutes, and delete the generated file</w:t>
+              <w:t xml:space="preserve"> with the generated OPL election file, ensure that it runs under 8 minutes, and delete the generated file</w:t>
             </w:r>
           </w:p>
         </w:tc>
@@ -2223,7 +2029,7 @@
                 <w:sz w:val="22"/>
                 <w:szCs w:val="22"/>
               </w:rPr>
-              <w:t>2</w:t>
+              <w:t>5</w:t>
             </w:r>
           </w:p>
         </w:tc>
@@ -2255,23 +2061,7 @@
                 <w:sz w:val="22"/>
                 <w:szCs w:val="22"/>
               </w:rPr>
-              <w:t xml:space="preserve">Generate the </w:t>
-            </w:r>
-            <w:proofErr w:type="spellStart"/>
-            <w:r>
-              <w:rPr>
-                <w:sz w:val="22"/>
-                <w:szCs w:val="22"/>
-              </w:rPr>
-              <w:t>OPL</w:t>
-            </w:r>
-            <w:proofErr w:type="spellEnd"/>
-            <w:r>
-              <w:rPr>
-                <w:sz w:val="22"/>
-                <w:szCs w:val="22"/>
-              </w:rPr>
-              <w:t xml:space="preserve"> election file for 256 candidates per party, time the running of </w:t>
+              <w:t xml:space="preserve">Generate the OPL election file for 256 candidates per party, time the running of </w:t>
             </w:r>
             <w:r>
               <w:rPr>
@@ -2286,23 +2076,7 @@
                 <w:sz w:val="22"/>
                 <w:szCs w:val="22"/>
               </w:rPr>
-              <w:t xml:space="preserve"> with the generated </w:t>
-            </w:r>
-            <w:proofErr w:type="spellStart"/>
-            <w:r>
-              <w:rPr>
-                <w:sz w:val="22"/>
-                <w:szCs w:val="22"/>
-              </w:rPr>
-              <w:t>OPL</w:t>
-            </w:r>
-            <w:proofErr w:type="spellEnd"/>
-            <w:r>
-              <w:rPr>
-                <w:sz w:val="22"/>
-                <w:szCs w:val="22"/>
-              </w:rPr>
-              <w:t xml:space="preserve"> election file, ensure that it runs under 8 minutes, and delete the generated file</w:t>
+              <w:t xml:space="preserve"> with the generated OPL election file, ensure that it runs under 8 minutes, and delete the generated file</w:t>
             </w:r>
           </w:p>
         </w:tc>
@@ -2480,7 +2254,7 @@
                 <w:sz w:val="22"/>
                 <w:szCs w:val="22"/>
               </w:rPr>
-              <w:t>2</w:t>
+              <w:t>6</w:t>
             </w:r>
           </w:p>
         </w:tc>
@@ -2512,37 +2286,7 @@
                 <w:sz w:val="22"/>
                 <w:szCs w:val="22"/>
               </w:rPr>
-              <w:t xml:space="preserve">Generate the </w:t>
-            </w:r>
-            <w:proofErr w:type="spellStart"/>
-            <w:r>
-              <w:rPr>
-                <w:sz w:val="22"/>
-                <w:szCs w:val="22"/>
-              </w:rPr>
-              <w:t>OPL</w:t>
-            </w:r>
-            <w:proofErr w:type="spellEnd"/>
-            <w:r>
-              <w:rPr>
-                <w:sz w:val="22"/>
-                <w:szCs w:val="22"/>
-              </w:rPr>
-              <w:t xml:space="preserve"> election file for 1024 candidate</w:t>
-            </w:r>
-            <w:r>
-              <w:rPr>
-                <w:sz w:val="22"/>
-                <w:szCs w:val="22"/>
-              </w:rPr>
-              <w:t>s</w:t>
-            </w:r>
-            <w:r>
-              <w:rPr>
-                <w:sz w:val="22"/>
-                <w:szCs w:val="22"/>
-              </w:rPr>
-              <w:t xml:space="preserve"> per party, time the running of </w:t>
+              <w:t xml:space="preserve">Generate the OPL election file for 1024 candidates per party, time the running of </w:t>
             </w:r>
             <w:r>
               <w:rPr>
@@ -2557,23 +2301,7 @@
                 <w:sz w:val="22"/>
                 <w:szCs w:val="22"/>
               </w:rPr>
-              <w:t xml:space="preserve"> with the generated </w:t>
-            </w:r>
-            <w:proofErr w:type="spellStart"/>
-            <w:r>
-              <w:rPr>
-                <w:sz w:val="22"/>
-                <w:szCs w:val="22"/>
-              </w:rPr>
-              <w:t>OPL</w:t>
-            </w:r>
-            <w:proofErr w:type="spellEnd"/>
-            <w:r>
-              <w:rPr>
-                <w:sz w:val="22"/>
-                <w:szCs w:val="22"/>
-              </w:rPr>
-              <w:t xml:space="preserve"> election file, ensure that it runs under 8 minutes, and delete the generated file</w:t>
+              <w:t xml:space="preserve"> with the generated OPL election file, ensure that it runs under 8 minutes, and delete the generated file</w:t>
             </w:r>
           </w:p>
         </w:tc>
@@ -2615,15 +2343,7 @@
                 <w:sz w:val="22"/>
                 <w:szCs w:val="22"/>
               </w:rPr>
-              <w:t>102</w:t>
-            </w:r>
-            <w:r>
-              <w:rPr>
-                <w:rFonts w:ascii="Courier New" w:hAnsi="Courier New"/>
-                <w:sz w:val="22"/>
-                <w:szCs w:val="22"/>
-              </w:rPr>
-              <w:t>4</w:t>
+              <w:t>1024</w:t>
             </w:r>
             <w:r>
               <w:rPr>
@@ -2759,7 +2479,7 @@
                 <w:sz w:val="22"/>
                 <w:szCs w:val="22"/>
               </w:rPr>
-              <w:t>2</w:t>
+              <w:t>7</w:t>
             </w:r>
           </w:p>
         </w:tc>
@@ -2791,51 +2511,7 @@
                 <w:sz w:val="22"/>
                 <w:szCs w:val="22"/>
               </w:rPr>
-              <w:t xml:space="preserve">Generate the </w:t>
-            </w:r>
-            <w:proofErr w:type="spellStart"/>
-            <w:r>
-              <w:rPr>
-                <w:sz w:val="22"/>
-                <w:szCs w:val="22"/>
-              </w:rPr>
-              <w:t>OPL</w:t>
-            </w:r>
-            <w:proofErr w:type="spellEnd"/>
-            <w:r>
-              <w:rPr>
-                <w:sz w:val="22"/>
-                <w:szCs w:val="22"/>
-              </w:rPr>
-              <w:t xml:space="preserve"> election file for 4</w:t>
-            </w:r>
-            <w:r>
-              <w:rPr>
-                <w:sz w:val="22"/>
-                <w:szCs w:val="22"/>
-              </w:rPr>
-              <w:t>096</w:t>
-            </w:r>
-            <w:r>
-              <w:rPr>
-                <w:sz w:val="22"/>
-                <w:szCs w:val="22"/>
-              </w:rPr>
-              <w:t xml:space="preserve"> candidate</w:t>
-            </w:r>
-            <w:r>
-              <w:rPr>
-                <w:sz w:val="22"/>
-                <w:szCs w:val="22"/>
-              </w:rPr>
-              <w:t>s</w:t>
-            </w:r>
-            <w:r>
-              <w:rPr>
-                <w:sz w:val="22"/>
-                <w:szCs w:val="22"/>
-              </w:rPr>
-              <w:t xml:space="preserve"> per party, time the running of </w:t>
+              <w:t xml:space="preserve">Generate the OPL election file for 4096 candidates per party, time the running of </w:t>
             </w:r>
             <w:r>
               <w:rPr>
@@ -2850,23 +2526,7 @@
                 <w:sz w:val="22"/>
                 <w:szCs w:val="22"/>
               </w:rPr>
-              <w:t xml:space="preserve"> with the generated </w:t>
-            </w:r>
-            <w:proofErr w:type="spellStart"/>
-            <w:r>
-              <w:rPr>
-                <w:sz w:val="22"/>
-                <w:szCs w:val="22"/>
-              </w:rPr>
-              <w:t>OPL</w:t>
-            </w:r>
-            <w:proofErr w:type="spellEnd"/>
-            <w:r>
-              <w:rPr>
-                <w:sz w:val="22"/>
-                <w:szCs w:val="22"/>
-              </w:rPr>
-              <w:t xml:space="preserve"> election file, ensure </w:t>
+              <w:t xml:space="preserve"> with the generated OPL election file, ensure </w:t>
             </w:r>
             <w:r>
               <w:rPr>
@@ -2917,15 +2577,7 @@
                 <w:sz w:val="22"/>
                 <w:szCs w:val="22"/>
               </w:rPr>
-              <w:t>4</w:t>
-            </w:r>
-            <w:r>
-              <w:rPr>
-                <w:rFonts w:ascii="Courier New" w:hAnsi="Courier New"/>
-                <w:sz w:val="22"/>
-                <w:szCs w:val="22"/>
-              </w:rPr>
-              <w:t>0</w:t>
+              <w:t>40</w:t>
             </w:r>
             <w:r>
               <w:rPr>
@@ -3071,7 +2723,7 @@
                 <w:sz w:val="22"/>
                 <w:szCs w:val="22"/>
               </w:rPr>
-              <w:t>2</w:t>
+              <w:t>8</w:t>
             </w:r>
           </w:p>
         </w:tc>
@@ -3103,51 +2755,7 @@
                 <w:sz w:val="22"/>
                 <w:szCs w:val="22"/>
               </w:rPr>
-              <w:t xml:space="preserve">Generate the </w:t>
-            </w:r>
-            <w:proofErr w:type="spellStart"/>
-            <w:r>
-              <w:rPr>
-                <w:sz w:val="22"/>
-                <w:szCs w:val="22"/>
-              </w:rPr>
-              <w:t>OPL</w:t>
-            </w:r>
-            <w:proofErr w:type="spellEnd"/>
-            <w:r>
-              <w:rPr>
-                <w:sz w:val="22"/>
-                <w:szCs w:val="22"/>
-              </w:rPr>
-              <w:t xml:space="preserve"> election file for </w:t>
-            </w:r>
-            <w:r>
-              <w:rPr>
-                <w:sz w:val="22"/>
-                <w:szCs w:val="22"/>
-              </w:rPr>
-              <w:t xml:space="preserve">16384 </w:t>
-            </w:r>
-            <w:r>
-              <w:rPr>
-                <w:sz w:val="22"/>
-                <w:szCs w:val="22"/>
-              </w:rPr>
-              <w:t>candidate</w:t>
-            </w:r>
-            <w:r>
-              <w:rPr>
-                <w:sz w:val="22"/>
-                <w:szCs w:val="22"/>
-              </w:rPr>
-              <w:t>s</w:t>
-            </w:r>
-            <w:r>
-              <w:rPr>
-                <w:sz w:val="22"/>
-                <w:szCs w:val="22"/>
-              </w:rPr>
-              <w:t xml:space="preserve"> per party, time the running of </w:t>
+              <w:t xml:space="preserve">Generate the OPL election file for 16384 candidates per party, time the running of </w:t>
             </w:r>
             <w:r>
               <w:rPr>
@@ -3162,23 +2770,7 @@
                 <w:sz w:val="22"/>
                 <w:szCs w:val="22"/>
               </w:rPr>
-              <w:t xml:space="preserve"> with the generated </w:t>
-            </w:r>
-            <w:proofErr w:type="spellStart"/>
-            <w:r>
-              <w:rPr>
-                <w:sz w:val="22"/>
-                <w:szCs w:val="22"/>
-              </w:rPr>
-              <w:t>OPL</w:t>
-            </w:r>
-            <w:proofErr w:type="spellEnd"/>
-            <w:r>
-              <w:rPr>
-                <w:sz w:val="22"/>
-                <w:szCs w:val="22"/>
-              </w:rPr>
-              <w:t xml:space="preserve"> election file, ensure that it runs under 8 minutes, and delete the generated file</w:t>
+              <w:t xml:space="preserve"> with the generated OPL election file, ensure that it runs under 8 minutes, and delete the generated file</w:t>
             </w:r>
           </w:p>
         </w:tc>
@@ -3340,7 +2932,7 @@
                 <w:sz w:val="22"/>
                 <w:szCs w:val="22"/>
               </w:rPr>
-              <w:t>2</w:t>
+              <w:t>9</w:t>
             </w:r>
           </w:p>
         </w:tc>
@@ -3372,51 +2964,7 @@
                 <w:sz w:val="22"/>
                 <w:szCs w:val="22"/>
               </w:rPr>
-              <w:t xml:space="preserve">Generate the </w:t>
-            </w:r>
-            <w:proofErr w:type="spellStart"/>
-            <w:r>
-              <w:rPr>
-                <w:sz w:val="22"/>
-                <w:szCs w:val="22"/>
-              </w:rPr>
-              <w:t>OPL</w:t>
-            </w:r>
-            <w:proofErr w:type="spellEnd"/>
-            <w:r>
-              <w:rPr>
-                <w:sz w:val="22"/>
-                <w:szCs w:val="22"/>
-              </w:rPr>
-              <w:t xml:space="preserve"> election file for </w:t>
-            </w:r>
-            <w:r>
-              <w:rPr>
-                <w:sz w:val="22"/>
-                <w:szCs w:val="22"/>
-              </w:rPr>
-              <w:t xml:space="preserve">65536 </w:t>
-            </w:r>
-            <w:r>
-              <w:rPr>
-                <w:sz w:val="22"/>
-                <w:szCs w:val="22"/>
-              </w:rPr>
-              <w:t>candidate</w:t>
-            </w:r>
-            <w:r>
-              <w:rPr>
-                <w:sz w:val="22"/>
-                <w:szCs w:val="22"/>
-              </w:rPr>
-              <w:t>s</w:t>
-            </w:r>
-            <w:r>
-              <w:rPr>
-                <w:sz w:val="22"/>
-                <w:szCs w:val="22"/>
-              </w:rPr>
-              <w:t xml:space="preserve"> per party, time the running of </w:t>
+              <w:t xml:space="preserve">Generate the OPL election file for 65536 candidates per party, time the running of </w:t>
             </w:r>
             <w:r>
               <w:rPr>
@@ -3431,23 +2979,7 @@
                 <w:sz w:val="22"/>
                 <w:szCs w:val="22"/>
               </w:rPr>
-              <w:t xml:space="preserve"> with the generated </w:t>
-            </w:r>
-            <w:proofErr w:type="spellStart"/>
-            <w:r>
-              <w:rPr>
-                <w:sz w:val="22"/>
-                <w:szCs w:val="22"/>
-              </w:rPr>
-              <w:t>OPL</w:t>
-            </w:r>
-            <w:proofErr w:type="spellEnd"/>
-            <w:r>
-              <w:rPr>
-                <w:sz w:val="22"/>
-                <w:szCs w:val="22"/>
-              </w:rPr>
-              <w:t xml:space="preserve"> election file, ensure that it runs under 8 minutes, and delete the generated file</w:t>
+              <w:t xml:space="preserve"> with the generated OPL election file, ensure that it runs under 8 minutes, and delete the generated file</w:t>
             </w:r>
           </w:p>
         </w:tc>
@@ -3513,7 +3045,21 @@
                 <w:sz w:val="22"/>
                 <w:szCs w:val="22"/>
               </w:rPr>
-              <w:t>The time to run the file is under 8 minutes</w:t>
+              <w:t xml:space="preserve">The time to run the file is </w:t>
+            </w:r>
+            <w:r>
+              <w:rPr>
+                <w:sz w:val="22"/>
+                <w:szCs w:val="22"/>
+              </w:rPr>
+              <w:t>more than</w:t>
+            </w:r>
+            <w:r>
+              <w:rPr>
+                <w:sz w:val="22"/>
+                <w:szCs w:val="22"/>
+              </w:rPr>
+              <w:t xml:space="preserve"> 8 minutes</w:t>
             </w:r>
           </w:p>
         </w:tc>
@@ -3609,7 +3155,7 @@
                 <w:sz w:val="22"/>
                 <w:szCs w:val="22"/>
               </w:rPr>
-              <w:t>2</w:t>
+              <w:t>10</w:t>
             </w:r>
           </w:p>
         </w:tc>
@@ -3641,23 +3187,7 @@
                 <w:sz w:val="22"/>
                 <w:szCs w:val="22"/>
               </w:rPr>
-              <w:t xml:space="preserve">Generate the </w:t>
-            </w:r>
-            <w:proofErr w:type="spellStart"/>
-            <w:r>
-              <w:rPr>
-                <w:sz w:val="22"/>
-                <w:szCs w:val="22"/>
-              </w:rPr>
-              <w:t>OPL</w:t>
-            </w:r>
-            <w:proofErr w:type="spellEnd"/>
-            <w:r>
-              <w:rPr>
-                <w:sz w:val="22"/>
-                <w:szCs w:val="22"/>
-              </w:rPr>
-              <w:t xml:space="preserve"> election file for </w:t>
+              <w:t xml:space="preserve">Generate the OPL election file for </w:t>
             </w:r>
             <w:r>
               <w:rPr>
@@ -3671,21 +3201,7 @@
                 <w:sz w:val="22"/>
                 <w:szCs w:val="22"/>
               </w:rPr>
-              <w:t xml:space="preserve"> candidate</w:t>
-            </w:r>
-            <w:r>
-              <w:rPr>
-                <w:sz w:val="22"/>
-                <w:szCs w:val="22"/>
-              </w:rPr>
-              <w:t>s</w:t>
-            </w:r>
-            <w:r>
-              <w:rPr>
-                <w:sz w:val="22"/>
-                <w:szCs w:val="22"/>
-              </w:rPr>
-              <w:t xml:space="preserve"> per party, time the running of </w:t>
+              <w:t xml:space="preserve"> candidates per party, time the running of </w:t>
             </w:r>
             <w:r>
               <w:rPr>
@@ -3700,23 +3216,7 @@
                 <w:sz w:val="22"/>
                 <w:szCs w:val="22"/>
               </w:rPr>
-              <w:t xml:space="preserve"> with the generated </w:t>
-            </w:r>
-            <w:proofErr w:type="spellStart"/>
-            <w:r>
-              <w:rPr>
-                <w:sz w:val="22"/>
-                <w:szCs w:val="22"/>
-              </w:rPr>
-              <w:t>OPL</w:t>
-            </w:r>
-            <w:proofErr w:type="spellEnd"/>
-            <w:r>
-              <w:rPr>
-                <w:sz w:val="22"/>
-                <w:szCs w:val="22"/>
-              </w:rPr>
-              <w:t xml:space="preserve"> election file, ensure that it runs under 8 minutes, and delete the generated file</w:t>
+              <w:t xml:space="preserve"> with the generated OPL election file, ensure that it runs under 8 minutes, and delete the generated file</w:t>
             </w:r>
           </w:p>
         </w:tc>
@@ -3782,7 +3282,21 @@
                 <w:sz w:val="22"/>
                 <w:szCs w:val="22"/>
               </w:rPr>
-              <w:t>The time to run the file is under 8 minutes</w:t>
+              <w:t xml:space="preserve">The time to run the file is </w:t>
+            </w:r>
+            <w:r>
+              <w:rPr>
+                <w:sz w:val="22"/>
+                <w:szCs w:val="22"/>
+              </w:rPr>
+              <w:t>more than</w:t>
+            </w:r>
+            <w:r>
+              <w:rPr>
+                <w:sz w:val="22"/>
+                <w:szCs w:val="22"/>
+              </w:rPr>
+              <w:t xml:space="preserve"> 8 minutes</w:t>
             </w:r>
           </w:p>
         </w:tc>

</xml_diff>